<commit_message>
Added note about YoY calculations
</commit_message>
<xml_diff>
--- a/CRM Sales Dashboard/Conceptual Dashboard Planning and Design.docx
+++ b/CRM Sales Dashboard/Conceptual Dashboard Planning and Design.docx
@@ -324,6 +324,9 @@
     </w:p>
     <w:p>
       <w:r>
+        <w:rPr>
+          <w:noProof/>
+        </w:rPr>
         <w:lastRenderedPageBreak/>
         <w:drawing>
           <wp:inline distT="0" distB="0" distL="0" distR="0" wp14:anchorId="04FFB0F0" wp14:editId="5AE05757">
@@ -384,6 +387,9 @@
     <w:p/>
     <w:p>
       <w:r>
+        <w:rPr>
+          <w:noProof/>
+        </w:rPr>
         <w:lastRenderedPageBreak/>
         <w:drawing>
           <wp:inline distT="0" distB="0" distL="0" distR="0" wp14:anchorId="43FFE0AC" wp14:editId="215BD3FD">
@@ -429,6 +435,18 @@
       </w:r>
       <w:r>
         <w:t>see if anything should be cut out or any input they may have. Making a dashboard need not be a strict “waterfall” process and can instead be treated “agilely” in certain parts. It’s better to loop in stakeholders during the process not just before and after the dashboard construction.</w:t>
+      </w:r>
+    </w:p>
+    <w:p/>
+    <w:p>
+      <w:r>
+        <w:t>Update: After performing Data QA and Aggregation, we realized the close dates of deals only span within a single year so as of right now, the YoY calculations wouldn’t work.</w:t>
+      </w:r>
+      <w:r>
+        <w:t xml:space="preserve"> That is not reflected in the table above because it was done during a later step.</w:t>
+      </w:r>
+      <w:r>
+        <w:t xml:space="preserve"> </w:t>
       </w:r>
     </w:p>
     <w:sectPr>
@@ -1141,6 +1159,7 @@
   <w:style w:type="character" w:default="1" w:styleId="DefaultParagraphFont">
     <w:name w:val="Default Paragraph Font"/>
     <w:uiPriority w:val="1"/>
+    <w:semiHidden/>
     <w:unhideWhenUsed/>
   </w:style>
   <w:style w:type="table" w:default="1" w:styleId="TableNormal">

</xml_diff>